<commit_message>
Take target instance from environment variable
</commit_message>
<xml_diff>
--- a/EC2 Manager Design.docx
+++ b/EC2 Manager Design.docx
@@ -1993,7 +1993,7 @@
       <w:r>
         <w:fldChar w:fldCharType="separate"/>
       </w:r>
-      <w:hyperlink w:anchor="_Toc107694514" w:history="1">
+      <w:hyperlink w:anchor="_Toc107764801" w:history="1">
         <w:r>
           <w:rPr>
             <w:rStyle w:val="Hyperlink"/>
@@ -2031,7 +2031,7 @@
           <w:rPr>
             <w:webHidden/>
           </w:rPr>
-          <w:instrText xml:space="preserve"> PAGEREF _Toc107694514 \h </w:instrText>
+          <w:instrText xml:space="preserve"> PAGEREF _Toc107764801 \h </w:instrText>
         </w:r>
         <w:r>
           <w:rPr>
@@ -2068,7 +2068,7 @@
           <w:lang w:eastAsia="zh-CN"/>
         </w:rPr>
       </w:pPr>
-      <w:hyperlink w:anchor="_Toc107694515" w:history="1">
+      <w:hyperlink w:anchor="_Toc107764802" w:history="1">
         <w:r>
           <w:rPr>
             <w:rStyle w:val="Hyperlink"/>
@@ -2106,7 +2106,7 @@
           <w:rPr>
             <w:webHidden/>
           </w:rPr>
-          <w:instrText xml:space="preserve"> PAGEREF _Toc107694515 \h </w:instrText>
+          <w:instrText xml:space="preserve"> PAGEREF _Toc107764802 \h </w:instrText>
         </w:r>
         <w:r>
           <w:rPr>
@@ -2144,7 +2144,7 @@
           <w:lang w:eastAsia="zh-CN"/>
         </w:rPr>
       </w:pPr>
-      <w:hyperlink w:anchor="_Toc107694516" w:history="1">
+      <w:hyperlink w:anchor="_Toc107764803" w:history="1">
         <w:r>
           <w:rPr>
             <w:rStyle w:val="Hyperlink"/>
@@ -2183,7 +2183,7 @@
           <w:rPr>
             <w:webHidden/>
           </w:rPr>
-          <w:instrText xml:space="preserve"> PAGEREF _Toc107694516 \h </w:instrText>
+          <w:instrText xml:space="preserve"> PAGEREF _Toc107764803 \h </w:instrText>
         </w:r>
         <w:r>
           <w:rPr>
@@ -2221,7 +2221,7 @@
           <w:lang w:eastAsia="zh-CN"/>
         </w:rPr>
       </w:pPr>
-      <w:hyperlink w:anchor="_Toc107694517" w:history="1">
+      <w:hyperlink w:anchor="_Toc107764804" w:history="1">
         <w:r>
           <w:rPr>
             <w:rStyle w:val="Hyperlink"/>
@@ -2264,7 +2264,7 @@
           <w:rPr>
             <w:webHidden/>
           </w:rPr>
-          <w:instrText xml:space="preserve"> PAGEREF _Toc107694517 \h </w:instrText>
+          <w:instrText xml:space="preserve"> PAGEREF _Toc107764804 \h </w:instrText>
         </w:r>
         <w:r>
           <w:rPr>
@@ -2301,7 +2301,7 @@
           <w:lang w:eastAsia="zh-CN"/>
         </w:rPr>
       </w:pPr>
-      <w:hyperlink w:anchor="_Toc107694518" w:history="1">
+      <w:hyperlink w:anchor="_Toc107764805" w:history="1">
         <w:r>
           <w:rPr>
             <w:rStyle w:val="Hyperlink"/>
@@ -2339,7 +2339,7 @@
           <w:rPr>
             <w:webHidden/>
           </w:rPr>
-          <w:instrText xml:space="preserve"> PAGEREF _Toc107694518 \h </w:instrText>
+          <w:instrText xml:space="preserve"> PAGEREF _Toc107764805 \h </w:instrText>
         </w:r>
         <w:r>
           <w:rPr>
@@ -2377,7 +2377,7 @@
           <w:lang w:eastAsia="zh-CN"/>
         </w:rPr>
       </w:pPr>
-      <w:hyperlink w:anchor="_Toc107694519" w:history="1">
+      <w:hyperlink w:anchor="_Toc107764806" w:history="1">
         <w:r>
           <w:rPr>
             <w:rStyle w:val="Hyperlink"/>
@@ -2422,7 +2422,7 @@
             <w:noProof/>
             <w:webHidden/>
           </w:rPr>
-          <w:instrText xml:space="preserve"> PAGEREF _Toc107694519 \h </w:instrText>
+          <w:instrText xml:space="preserve"> PAGEREF _Toc107764806 \h </w:instrText>
         </w:r>
         <w:r>
           <w:rPr>
@@ -2464,7 +2464,7 @@
           <w:lang w:eastAsia="zh-CN"/>
         </w:rPr>
       </w:pPr>
-      <w:hyperlink w:anchor="_Toc107694520" w:history="1">
+      <w:hyperlink w:anchor="_Toc107764807" w:history="1">
         <w:r>
           <w:rPr>
             <w:rStyle w:val="Hyperlink"/>
@@ -2509,7 +2509,7 @@
             <w:noProof/>
             <w:webHidden/>
           </w:rPr>
-          <w:instrText xml:space="preserve"> PAGEREF _Toc107694520 \h </w:instrText>
+          <w:instrText xml:space="preserve"> PAGEREF _Toc107764807 \h </w:instrText>
         </w:r>
         <w:r>
           <w:rPr>
@@ -2551,7 +2551,7 @@
           <w:lang w:eastAsia="zh-CN"/>
         </w:rPr>
       </w:pPr>
-      <w:hyperlink w:anchor="_Toc107694521" w:history="1">
+      <w:hyperlink w:anchor="_Toc107764808" w:history="1">
         <w:r>
           <w:rPr>
             <w:rStyle w:val="Hyperlink"/>
@@ -2596,7 +2596,7 @@
             <w:noProof/>
             <w:webHidden/>
           </w:rPr>
-          <w:instrText xml:space="preserve"> PAGEREF _Toc107694521 \h </w:instrText>
+          <w:instrText xml:space="preserve"> PAGEREF _Toc107764808 \h </w:instrText>
         </w:r>
         <w:r>
           <w:rPr>
@@ -2637,7 +2637,7 @@
           <w:lang w:eastAsia="zh-CN"/>
         </w:rPr>
       </w:pPr>
-      <w:hyperlink w:anchor="_Toc107694522" w:history="1">
+      <w:hyperlink w:anchor="_Toc107764809" w:history="1">
         <w:r>
           <w:rPr>
             <w:rStyle w:val="Hyperlink"/>
@@ -2675,7 +2675,7 @@
           <w:rPr>
             <w:webHidden/>
           </w:rPr>
-          <w:instrText xml:space="preserve"> PAGEREF _Toc107694522 \h </w:instrText>
+          <w:instrText xml:space="preserve"> PAGEREF _Toc107764809 \h </w:instrText>
         </w:r>
         <w:r>
           <w:rPr>
@@ -2692,7 +2692,7 @@
           <w:rPr>
             <w:webHidden/>
           </w:rPr>
-          <w:t>4</w:t>
+          <w:t>5</w:t>
         </w:r>
         <w:r>
           <w:rPr>
@@ -2712,7 +2712,7 @@
           <w:lang w:eastAsia="zh-CN"/>
         </w:rPr>
       </w:pPr>
-      <w:hyperlink w:anchor="_Toc107694523" w:history="1">
+      <w:hyperlink w:anchor="_Toc107764810" w:history="1">
         <w:r>
           <w:rPr>
             <w:rStyle w:val="Hyperlink"/>
@@ -2750,7 +2750,7 @@
           <w:rPr>
             <w:webHidden/>
           </w:rPr>
-          <w:instrText xml:space="preserve"> PAGEREF _Toc107694523 \h </w:instrText>
+          <w:instrText xml:space="preserve"> PAGEREF _Toc107764810 \h </w:instrText>
         </w:r>
         <w:r>
           <w:rPr>
@@ -2767,7 +2767,7 @@
           <w:rPr>
             <w:webHidden/>
           </w:rPr>
-          <w:t>5</w:t>
+          <w:t>6</w:t>
         </w:r>
         <w:r>
           <w:rPr>
@@ -2788,7 +2788,7 @@
           <w:lang w:eastAsia="zh-CN"/>
         </w:rPr>
       </w:pPr>
-      <w:hyperlink w:anchor="_Toc107694524" w:history="1">
+      <w:hyperlink w:anchor="_Toc107764811" w:history="1">
         <w:r>
           <w:rPr>
             <w:rStyle w:val="Hyperlink"/>
@@ -2833,7 +2833,7 @@
             <w:noProof/>
             <w:webHidden/>
           </w:rPr>
-          <w:instrText xml:space="preserve"> PAGEREF _Toc107694524 \h </w:instrText>
+          <w:instrText xml:space="preserve"> PAGEREF _Toc107764811 \h </w:instrText>
         </w:r>
         <w:r>
           <w:rPr>
@@ -2875,7 +2875,7 @@
           <w:lang w:eastAsia="zh-CN"/>
         </w:rPr>
       </w:pPr>
-      <w:hyperlink w:anchor="_Toc107694525" w:history="1">
+      <w:hyperlink w:anchor="_Toc107764812" w:history="1">
         <w:r>
           <w:rPr>
             <w:rStyle w:val="Hyperlink"/>
@@ -2920,7 +2920,7 @@
             <w:noProof/>
             <w:webHidden/>
           </w:rPr>
-          <w:instrText xml:space="preserve"> PAGEREF _Toc107694525 \h </w:instrText>
+          <w:instrText xml:space="preserve"> PAGEREF _Toc107764812 \h </w:instrText>
         </w:r>
         <w:r>
           <w:rPr>
@@ -2962,7 +2962,7 @@
           <w:lang w:eastAsia="zh-CN"/>
         </w:rPr>
       </w:pPr>
-      <w:hyperlink w:anchor="_Toc107694526" w:history="1">
+      <w:hyperlink w:anchor="_Toc107764813" w:history="1">
         <w:r>
           <w:rPr>
             <w:rStyle w:val="Hyperlink"/>
@@ -3007,7 +3007,7 @@
             <w:noProof/>
             <w:webHidden/>
           </w:rPr>
-          <w:instrText xml:space="preserve"> PAGEREF _Toc107694526 \h </w:instrText>
+          <w:instrText xml:space="preserve"> PAGEREF _Toc107764813 \h </w:instrText>
         </w:r>
         <w:r>
           <w:rPr>
@@ -3027,7 +3027,7 @@
             <w:noProof/>
             <w:webHidden/>
           </w:rPr>
-          <w:t>6</w:t>
+          <w:t>7</w:t>
         </w:r>
         <w:r>
           <w:rPr>
@@ -3048,7 +3048,7 @@
           <w:lang w:eastAsia="zh-CN"/>
         </w:rPr>
       </w:pPr>
-      <w:hyperlink w:anchor="_Toc107694527" w:history="1">
+      <w:hyperlink w:anchor="_Toc107764814" w:history="1">
         <w:r>
           <w:rPr>
             <w:rStyle w:val="Hyperlink"/>
@@ -3086,7 +3086,7 @@
           <w:rPr>
             <w:webHidden/>
           </w:rPr>
-          <w:instrText xml:space="preserve"> PAGEREF _Toc107694527 \h </w:instrText>
+          <w:instrText xml:space="preserve"> PAGEREF _Toc107764814 \h </w:instrText>
         </w:r>
         <w:r>
           <w:rPr>
@@ -3123,7 +3123,7 @@
           <w:lang w:eastAsia="zh-CN"/>
         </w:rPr>
       </w:pPr>
-      <w:hyperlink w:anchor="_Toc107694528" w:history="1">
+      <w:hyperlink w:anchor="_Toc107764815" w:history="1">
         <w:r>
           <w:rPr>
             <w:rStyle w:val="Hyperlink"/>
@@ -3161,7 +3161,7 @@
           <w:rPr>
             <w:webHidden/>
           </w:rPr>
-          <w:instrText xml:space="preserve"> PAGEREF _Toc107694528 \h </w:instrText>
+          <w:instrText xml:space="preserve"> PAGEREF _Toc107764815 \h </w:instrText>
         </w:r>
         <w:r>
           <w:rPr>
@@ -3199,7 +3199,7 @@
           <w:lang w:eastAsia="zh-CN"/>
         </w:rPr>
       </w:pPr>
-      <w:hyperlink w:anchor="_Toc107694529" w:history="1">
+      <w:hyperlink w:anchor="_Toc107764816" w:history="1">
         <w:r>
           <w:rPr>
             <w:rStyle w:val="Hyperlink"/>
@@ -3223,7 +3223,7 @@
             <w:rStyle w:val="Hyperlink"/>
             <w:noProof/>
           </w:rPr>
-          <w:t>Roles</w:t>
+          <w:t>Create CloudFormation stack</w:t>
         </w:r>
         <w:r>
           <w:rPr>
@@ -3244,7 +3244,7 @@
             <w:noProof/>
             <w:webHidden/>
           </w:rPr>
-          <w:instrText xml:space="preserve"> PAGEREF _Toc107694529 \h </w:instrText>
+          <w:instrText xml:space="preserve"> PAGEREF _Toc107764816 \h </w:instrText>
         </w:r>
         <w:r>
           <w:rPr>
@@ -3286,7 +3286,7 @@
           <w:lang w:eastAsia="zh-CN"/>
         </w:rPr>
       </w:pPr>
-      <w:hyperlink w:anchor="_Toc107694530" w:history="1">
+      <w:hyperlink w:anchor="_Toc107764817" w:history="1">
         <w:r>
           <w:rPr>
             <w:rStyle w:val="Hyperlink"/>
@@ -3310,7 +3310,7 @@
             <w:rStyle w:val="Hyperlink"/>
             <w:noProof/>
           </w:rPr>
-          <w:t>Create CloudFormation stack</w:t>
+          <w:t>Roles</w:t>
         </w:r>
         <w:r>
           <w:rPr>
@@ -3331,7 +3331,7 @@
             <w:noProof/>
             <w:webHidden/>
           </w:rPr>
-          <w:instrText xml:space="preserve"> PAGEREF _Toc107694530 \h </w:instrText>
+          <w:instrText xml:space="preserve"> PAGEREF _Toc107764817 \h </w:instrText>
         </w:r>
         <w:r>
           <w:rPr>
@@ -3373,7 +3373,7 @@
           <w:lang w:eastAsia="zh-CN"/>
         </w:rPr>
       </w:pPr>
-      <w:hyperlink w:anchor="_Toc107694531" w:history="1">
+      <w:hyperlink w:anchor="_Toc107764818" w:history="1">
         <w:r>
           <w:rPr>
             <w:rStyle w:val="Hyperlink"/>
@@ -3418,7 +3418,7 @@
             <w:noProof/>
             <w:webHidden/>
           </w:rPr>
-          <w:instrText xml:space="preserve"> PAGEREF _Toc107694531 \h </w:instrText>
+          <w:instrText xml:space="preserve"> PAGEREF _Toc107764818 \h </w:instrText>
         </w:r>
         <w:r>
           <w:rPr>
@@ -3438,7 +3438,7 @@
             <w:noProof/>
             <w:webHidden/>
           </w:rPr>
-          <w:t>7</w:t>
+          <w:t>8</w:t>
         </w:r>
         <w:r>
           <w:rPr>
@@ -3460,7 +3460,7 @@
           <w:lang w:eastAsia="zh-CN"/>
         </w:rPr>
       </w:pPr>
-      <w:hyperlink w:anchor="_Toc107694532" w:history="1">
+      <w:hyperlink w:anchor="_Toc107764819" w:history="1">
         <w:r>
           <w:rPr>
             <w:rStyle w:val="Hyperlink"/>
@@ -3505,7 +3505,181 @@
             <w:noProof/>
             <w:webHidden/>
           </w:rPr>
-          <w:instrText xml:space="preserve"> PAGEREF _Toc107694532 \h </w:instrText>
+          <w:instrText xml:space="preserve"> PAGEREF _Toc107764819 \h </w:instrText>
+        </w:r>
+        <w:r>
+          <w:rPr>
+            <w:noProof/>
+            <w:webHidden/>
+          </w:rPr>
+        </w:r>
+        <w:r>
+          <w:rPr>
+            <w:noProof/>
+            <w:webHidden/>
+          </w:rPr>
+          <w:fldChar w:fldCharType="separate"/>
+        </w:r>
+        <w:r>
+          <w:rPr>
+            <w:noProof/>
+            <w:webHidden/>
+          </w:rPr>
+          <w:t>8</w:t>
+        </w:r>
+        <w:r>
+          <w:rPr>
+            <w:noProof/>
+            <w:webHidden/>
+          </w:rPr>
+          <w:fldChar w:fldCharType="end"/>
+        </w:r>
+      </w:hyperlink>
+    </w:p>
+    <w:p>
+      <w:pPr>
+        <w:pStyle w:val="TOC4"/>
+        <w:rPr>
+          <w:rFonts w:asciiTheme="minorHAnsi" w:eastAsiaTheme="minorEastAsia" w:hAnsiTheme="minorHAnsi" w:cstheme="minorBidi"/>
+          <w:noProof/>
+          <w:sz w:val="22"/>
+          <w:szCs w:val="22"/>
+          <w:lang w:eastAsia="zh-CN"/>
+        </w:rPr>
+      </w:pPr>
+      <w:hyperlink w:anchor="_Toc107764820" w:history="1">
+        <w:r>
+          <w:rPr>
+            <w:rStyle w:val="Hyperlink"/>
+            <w:noProof/>
+            <w:lang w:val="en-GB"/>
+          </w:rPr>
+          <w:t>2.2.5.5</w:t>
+        </w:r>
+        <w:r>
+          <w:rPr>
+            <w:rFonts w:asciiTheme="minorHAnsi" w:eastAsiaTheme="minorEastAsia" w:hAnsiTheme="minorHAnsi" w:cstheme="minorBidi"/>
+            <w:noProof/>
+            <w:sz w:val="22"/>
+            <w:szCs w:val="22"/>
+            <w:lang w:eastAsia="zh-CN"/>
+          </w:rPr>
+          <w:tab/>
+        </w:r>
+        <w:r>
+          <w:rPr>
+            <w:rStyle w:val="Hyperlink"/>
+            <w:noProof/>
+          </w:rPr>
+          <w:t>Step Functions</w:t>
+        </w:r>
+        <w:r>
+          <w:rPr>
+            <w:noProof/>
+            <w:webHidden/>
+          </w:rPr>
+          <w:tab/>
+        </w:r>
+        <w:r>
+          <w:rPr>
+            <w:noProof/>
+            <w:webHidden/>
+          </w:rPr>
+          <w:fldChar w:fldCharType="begin"/>
+        </w:r>
+        <w:r>
+          <w:rPr>
+            <w:noProof/>
+            <w:webHidden/>
+          </w:rPr>
+          <w:instrText xml:space="preserve"> PAGEREF _Toc107764820 \h </w:instrText>
+        </w:r>
+        <w:r>
+          <w:rPr>
+            <w:noProof/>
+            <w:webHidden/>
+          </w:rPr>
+        </w:r>
+        <w:r>
+          <w:rPr>
+            <w:noProof/>
+            <w:webHidden/>
+          </w:rPr>
+          <w:fldChar w:fldCharType="separate"/>
+        </w:r>
+        <w:r>
+          <w:rPr>
+            <w:noProof/>
+            <w:webHidden/>
+          </w:rPr>
+          <w:t>8</w:t>
+        </w:r>
+        <w:r>
+          <w:rPr>
+            <w:noProof/>
+            <w:webHidden/>
+          </w:rPr>
+          <w:fldChar w:fldCharType="end"/>
+        </w:r>
+      </w:hyperlink>
+    </w:p>
+    <w:p>
+      <w:pPr>
+        <w:pStyle w:val="TOC4"/>
+        <w:rPr>
+          <w:rFonts w:asciiTheme="minorHAnsi" w:eastAsiaTheme="minorEastAsia" w:hAnsiTheme="minorHAnsi" w:cstheme="minorBidi"/>
+          <w:noProof/>
+          <w:sz w:val="22"/>
+          <w:szCs w:val="22"/>
+          <w:lang w:eastAsia="zh-CN"/>
+        </w:rPr>
+      </w:pPr>
+      <w:hyperlink w:anchor="_Toc107764821" w:history="1">
+        <w:r>
+          <w:rPr>
+            <w:rStyle w:val="Hyperlink"/>
+            <w:noProof/>
+            <w:lang w:val="en-GB"/>
+          </w:rPr>
+          <w:t>2.2.5.6</w:t>
+        </w:r>
+        <w:r>
+          <w:rPr>
+            <w:rFonts w:asciiTheme="minorHAnsi" w:eastAsiaTheme="minorEastAsia" w:hAnsiTheme="minorHAnsi" w:cstheme="minorBidi"/>
+            <w:noProof/>
+            <w:sz w:val="22"/>
+            <w:szCs w:val="22"/>
+            <w:lang w:eastAsia="zh-CN"/>
+          </w:rPr>
+          <w:tab/>
+        </w:r>
+        <w:r>
+          <w:rPr>
+            <w:rStyle w:val="Hyperlink"/>
+            <w:noProof/>
+          </w:rPr>
+          <w:t>Lambda</w:t>
+        </w:r>
+        <w:r>
+          <w:rPr>
+            <w:noProof/>
+            <w:webHidden/>
+          </w:rPr>
+          <w:tab/>
+        </w:r>
+        <w:r>
+          <w:rPr>
+            <w:noProof/>
+            <w:webHidden/>
+          </w:rPr>
+          <w:fldChar w:fldCharType="begin"/>
+        </w:r>
+        <w:r>
+          <w:rPr>
+            <w:noProof/>
+            <w:webHidden/>
+          </w:rPr>
+          <w:instrText xml:space="preserve"> PAGEREF _Toc107764821 \h </w:instrText>
         </w:r>
         <w:r>
           <w:rPr>
@@ -3628,7 +3802,7 @@
         </w:tabs>
         <w:ind w:left="491"/>
       </w:pPr>
-      <w:bookmarkStart w:id="6" w:name="_Toc107694514"/>
+      <w:bookmarkStart w:id="6" w:name="_Toc107764801"/>
       <w:r>
         <w:t>Glossary</w:t>
       </w:r>
@@ -4412,7 +4586,7 @@
       </w:pPr>
       <w:bookmarkStart w:id="12" w:name="_Toc71711122"/>
       <w:bookmarkStart w:id="13" w:name="_Toc72225196"/>
-      <w:bookmarkStart w:id="14" w:name="_Toc107694515"/>
+      <w:bookmarkStart w:id="14" w:name="_Toc107764802"/>
       <w:bookmarkEnd w:id="7"/>
       <w:r>
         <w:t>Overview and d</w:t>
@@ -4426,7 +4600,7 @@
       <w:pPr>
         <w:pStyle w:val="Heading2"/>
       </w:pPr>
-      <w:bookmarkStart w:id="15" w:name="_Toc107694516"/>
+      <w:bookmarkStart w:id="15" w:name="_Toc107764803"/>
       <w:r>
         <w:t>Key requirements and design goals</w:t>
       </w:r>
@@ -4524,7 +4698,19 @@
         <w:rPr>
           <w:lang w:eastAsia="ja-JP"/>
         </w:rPr>
-        <w:t>Retrieve information about resources in certain AWS account (e.g. get a list of running EC2 instances).</w:t>
+        <w:t>Retrieve information about resources in certain AWS account (e.g.</w:t>
+      </w:r>
+      <w:r>
+        <w:rPr>
+          <w:lang w:eastAsia="ja-JP"/>
+        </w:rPr>
+        <w:t>,</w:t>
+      </w:r>
+      <w:r>
+        <w:rPr>
+          <w:lang w:eastAsia="ja-JP"/>
+        </w:rPr>
+        <w:t xml:space="preserve"> get a list of running EC2 instances).</w:t>
       </w:r>
     </w:p>
     <w:p>
@@ -4579,7 +4765,7 @@
           <w:lang w:eastAsia="zh-CN"/>
         </w:rPr>
       </w:pPr>
-      <w:bookmarkStart w:id="16" w:name="_Toc107694517"/>
+      <w:bookmarkStart w:id="16" w:name="_Toc107764804"/>
       <w:r>
         <w:rPr>
           <w:rFonts w:eastAsia="SimSun"/>
@@ -4599,7 +4785,7 @@
         <w:ind w:left="491"/>
       </w:pPr>
       <w:bookmarkStart w:id="17" w:name="_Toc358721808"/>
-      <w:bookmarkStart w:id="18" w:name="_Toc107694518"/>
+      <w:bookmarkStart w:id="18" w:name="_Toc107764805"/>
       <w:r>
         <w:t>Stateless</w:t>
       </w:r>
@@ -4669,7 +4855,7 @@
         <w:pStyle w:val="Heading4"/>
         <w:ind w:left="851"/>
       </w:pPr>
-      <w:bookmarkStart w:id="19" w:name="_Toc107694519"/>
+      <w:bookmarkStart w:id="19" w:name="_Toc107764806"/>
       <w:r>
         <w:t xml:space="preserve">Why </w:t>
       </w:r>
@@ -4782,6 +4968,7 @@
           <w:szCs w:val="20"/>
           <w:lang w:val="en-US"/>
         </w:rPr>
+        <w:lastRenderedPageBreak/>
         <w:t xml:space="preserve">With a serverless architecture, </w:t>
       </w:r>
       <w:r>
@@ -4855,9 +5042,8 @@
         <w:pStyle w:val="Heading4"/>
         <w:ind w:left="851"/>
       </w:pPr>
-      <w:bookmarkStart w:id="20" w:name="_Toc107694520"/>
-      <w:r>
-        <w:lastRenderedPageBreak/>
+      <w:bookmarkStart w:id="20" w:name="_Toc107764807"/>
+      <w:r>
         <w:t>Advantage of</w:t>
       </w:r>
       <w:r>
@@ -5226,7 +5412,7 @@
         <w:pStyle w:val="Heading4"/>
         <w:ind w:left="851"/>
       </w:pPr>
-      <w:bookmarkStart w:id="21" w:name="_Toc107694521"/>
+      <w:bookmarkStart w:id="21" w:name="_Toc107764808"/>
       <w:r>
         <w:t>Disadvantage of</w:t>
       </w:r>
@@ -5522,8 +5708,9 @@
         <w:ind w:left="491"/>
       </w:pPr>
       <w:bookmarkStart w:id="22" w:name="_Toc417574847"/>
-      <w:bookmarkStart w:id="23" w:name="_Toc107694522"/>
-      <w:r>
+      <w:bookmarkStart w:id="23" w:name="_Toc107764809"/>
+      <w:r>
+        <w:lastRenderedPageBreak/>
         <w:t xml:space="preserve">Technology </w:t>
       </w:r>
       <w:r>
@@ -5550,7 +5737,13 @@
         <w:t>Serverless applications are generally built using fully managed services as building blocks across the compute, data, messaging and integration, streaming, and user management and identity layers. </w:t>
       </w:r>
       <w:r>
-        <w:t>Based on serverless architecture guidelines, below AWS services are chosen.</w:t>
+        <w:t xml:space="preserve">Based on </w:t>
+      </w:r>
+      <w:r>
+        <w:t xml:space="preserve">AWS </w:t>
+      </w:r>
+      <w:r>
+        <w:t>serverless architecture guidelines, below AWS services are chosen.</w:t>
       </w:r>
     </w:p>
     <w:p>
@@ -5587,7 +5780,6 @@
         </w:numPr>
       </w:pPr>
       <w:r>
-        <w:lastRenderedPageBreak/>
         <w:t>Amazon Web Services Systems Manager is a collection of capabilities that helps you automate management tasks such as collecting system inventory, applying operating system (OS) patches, automating the creation of Amazon Machine Images (AMIs), and configuring operating systems (OSs) and applications at scale. Systems Manager lets you remotely and securely manage the configuration of your managed nodes. A managed node is any Amazon Elastic Compute Cloud (Amazon EC2) instance, edge device, or on-premises server or virtual machine (VM) that has been configured for Systems Manager.</w:t>
       </w:r>
     </w:p>
@@ -5922,8 +6114,9 @@
         </w:tabs>
         <w:ind w:left="491"/>
       </w:pPr>
-      <w:bookmarkStart w:id="24" w:name="_Toc107694523"/>
-      <w:r>
+      <w:bookmarkStart w:id="24" w:name="_Toc107764810"/>
+      <w:r>
+        <w:lastRenderedPageBreak/>
         <w:t>Function</w:t>
       </w:r>
       <w:r>
@@ -5972,33 +6165,28 @@
         </w:rPr>
         <w:t xml:space="preserve">API provided by </w:t>
       </w:r>
-      <w:hyperlink r:id="rId40" w:history="1">
-        <w:r>
-          <w:rPr>
-            <w:rStyle w:val="Hyperlink"/>
-            <w:rFonts w:ascii="Calibri" w:hAnsi="Calibri" w:cs="Calibri"/>
-            <w:sz w:val="22"/>
-            <w:szCs w:val="22"/>
-          </w:rPr>
-          <w:t>AWS SDK for Java</w:t>
-        </w:r>
-      </w:hyperlink>
+      <w:r>
+        <w:rPr>
+          <w:rFonts w:ascii="Calibri" w:hAnsi="Calibri" w:cs="Calibri"/>
+          <w:sz w:val="22"/>
+          <w:szCs w:val="22"/>
+        </w:rPr>
+        <w:t xml:space="preserve">AWS SDK </w:t>
+      </w:r>
       <w:r>
         <w:rPr>
           <w:rFonts w:ascii="Arial" w:eastAsia="MS Mincho" w:hAnsi="Arial"/>
           <w:sz w:val="20"/>
         </w:rPr>
-        <w:t xml:space="preserve"> is utilized. For this, below dependency in introduced for the Java </w:t>
-      </w:r>
-      <w:proofErr w:type="spellStart"/>
+        <w:t xml:space="preserve">is utilized. For this, below dependency in introduced for the Java </w:t>
+      </w:r>
       <w:r>
         <w:rPr>
           <w:rFonts w:ascii="Arial" w:eastAsia="MS Mincho" w:hAnsi="Arial"/>
           <w:sz w:val="20"/>
         </w:rPr>
-        <w:t>statck</w:t>
-      </w:r>
-      <w:proofErr w:type="spellEnd"/>
+        <w:t>stack</w:t>
+      </w:r>
       <w:r>
         <w:rPr>
           <w:rFonts w:ascii="Arial" w:eastAsia="MS Mincho" w:hAnsi="Arial"/>
@@ -6031,7 +6219,7 @@
                     <pic:cNvPicPr/>
                   </pic:nvPicPr>
                   <pic:blipFill>
-                    <a:blip r:embed="rId41"/>
+                    <a:blip r:embed="rId40"/>
                     <a:stretch>
                       <a:fillRect/>
                     </a:stretch>
@@ -6057,9 +6245,8 @@
         <w:pStyle w:val="Heading4"/>
         <w:ind w:left="851"/>
       </w:pPr>
-      <w:bookmarkStart w:id="25" w:name="_Toc107694524"/>
-      <w:r>
-        <w:lastRenderedPageBreak/>
+      <w:bookmarkStart w:id="25" w:name="_Toc107764811"/>
+      <w:r>
         <w:t>R</w:t>
       </w:r>
       <w:r>
@@ -6086,7 +6273,7 @@
           <w:lang w:val="en-GB"/>
         </w:rPr>
       </w:pPr>
-      <w:hyperlink r:id="rId42" w:anchor="createResourceDataSync--" w:history="1">
+      <w:hyperlink r:id="rId41" w:anchor="createResourceDataSync--" w:history="1">
         <w:proofErr w:type="spellStart"/>
         <w:r>
           <w:rPr>
@@ -6142,15 +6329,12 @@
         <w:t>The code is</w:t>
       </w:r>
       <w:r>
-        <w:t xml:space="preserve"> </w:t>
-      </w:r>
-      <w:r>
-        <w:t>implemented</w:t>
+        <w:t xml:space="preserve"> implemented</w:t>
       </w:r>
       <w:r>
         <w:t xml:space="preserve"> in </w:t>
       </w:r>
-      <w:hyperlink r:id="rId43" w:tooltip="GetResourcesInfoHandler.java" w:history="1">
+      <w:hyperlink r:id="rId42" w:tooltip="GetResourcesInfoHandler.java" w:history="1">
         <w:r>
           <w:rPr>
             <w:rStyle w:val="Hyperlink"/>
@@ -6200,7 +6384,7 @@
                     <pic:cNvPicPr/>
                   </pic:nvPicPr>
                   <pic:blipFill>
-                    <a:blip r:embed="rId44"/>
+                    <a:blip r:embed="rId43"/>
                     <a:stretch>
                       <a:fillRect/>
                     </a:stretch>
@@ -6226,7 +6410,7 @@
         <w:pStyle w:val="Heading4"/>
         <w:ind w:left="851"/>
       </w:pPr>
-      <w:bookmarkStart w:id="26" w:name="_Toc107694525"/>
+      <w:bookmarkStart w:id="26" w:name="_Toc107764812"/>
       <w:r>
         <w:t>Run OS layer short task</w:t>
       </w:r>
@@ -6258,7 +6442,7 @@
           <w:numId w:val="0"/>
         </w:numPr>
       </w:pPr>
-      <w:hyperlink r:id="rId45" w:anchor="createResourceDataSync--" w:history="1">
+      <w:hyperlink r:id="rId44" w:anchor="createResourceDataSync--" w:history="1">
         <w:proofErr w:type="spellStart"/>
         <w:r>
           <w:rPr>
@@ -6322,7 +6506,7 @@
       <w:r>
         <w:t xml:space="preserve">s implemented in </w:t>
       </w:r>
-      <w:hyperlink r:id="rId46" w:tooltip="SendCommandHandler.java" w:history="1">
+      <w:hyperlink r:id="rId45" w:tooltip="SendCommandHandler.java" w:history="1">
         <w:r>
           <w:rPr>
             <w:rStyle w:val="Hyperlink"/>
@@ -6375,7 +6559,7 @@
                     <pic:cNvPicPr/>
                   </pic:nvPicPr>
                   <pic:blipFill>
-                    <a:blip r:embed="rId47"/>
+                    <a:blip r:embed="rId46"/>
                     <a:stretch>
                       <a:fillRect/>
                     </a:stretch>
@@ -6401,8 +6585,9 @@
         <w:pStyle w:val="Heading4"/>
         <w:ind w:left="851"/>
       </w:pPr>
-      <w:bookmarkStart w:id="27" w:name="_Toc107694526"/>
-      <w:r>
+      <w:bookmarkStart w:id="27" w:name="_Toc107764813"/>
+      <w:r>
+        <w:lastRenderedPageBreak/>
         <w:t>Run OS layer long task</w:t>
       </w:r>
       <w:bookmarkEnd w:id="27"/>
@@ -6606,9 +6791,8 @@
         </w:tabs>
         <w:ind w:left="491"/>
       </w:pPr>
-      <w:bookmarkStart w:id="28" w:name="_Toc107694527"/>
-      <w:r>
-        <w:lastRenderedPageBreak/>
+      <w:bookmarkStart w:id="28" w:name="_Toc107764814"/>
+      <w:r>
         <w:t>Limitations</w:t>
       </w:r>
       <w:bookmarkEnd w:id="28"/>
@@ -6771,9 +6955,8 @@
           <w:shd w:val="clear" w:color="auto" w:fill="FFFFFF"/>
           <w:lang w:val="en-GB"/>
         </w:rPr>
-        <w:t xml:space="preserve">Immediate task execution feedback (wait for </w:t>
-      </w:r>
-      <w:proofErr w:type="spellStart"/>
+        <w:t>Immediate task execution feedback (wait for call</w:t>
+      </w:r>
       <w:r>
         <w:rPr>
           <w:rFonts w:eastAsia="Times New Roman" w:cs="Arial"/>
@@ -6782,9 +6965,8 @@
           <w:shd w:val="clear" w:color="auto" w:fill="FFFFFF"/>
           <w:lang w:val="en-GB"/>
         </w:rPr>
-        <w:t>callback</w:t>
-      </w:r>
-      <w:proofErr w:type="spellEnd"/>
+        <w:t xml:space="preserve"> </w:t>
+      </w:r>
       <w:r>
         <w:rPr>
           <w:rFonts w:eastAsia="Times New Roman" w:cs="Arial"/>
@@ -6793,7 +6975,7 @@
           <w:shd w:val="clear" w:color="auto" w:fill="FFFFFF"/>
           <w:lang w:val="en-GB"/>
         </w:rPr>
-        <w:t>) is not provided yet</w:t>
+        <w:t>back) is not provided yet</w:t>
       </w:r>
     </w:p>
     <w:p>
@@ -6825,23 +7007,6 @@
     </w:p>
     <w:p>
       <w:pPr>
-        <w:pStyle w:val="ListParagraph"/>
-        <w:numPr>
-          <w:ilvl w:val="0"/>
-          <w:numId w:val="0"/>
-        </w:numPr>
-        <w:ind w:left="360"/>
-        <w:rPr>
-          <w:rFonts w:eastAsia="Times New Roman" w:cs="Arial"/>
-          <w:sz w:val="21"/>
-          <w:szCs w:val="21"/>
-          <w:shd w:val="clear" w:color="auto" w:fill="FFFFFF"/>
-          <w:lang w:val="en-GB"/>
-        </w:rPr>
-      </w:pPr>
-    </w:p>
-    <w:p>
-      <w:pPr>
         <w:pStyle w:val="Heading3"/>
         <w:tabs>
           <w:tab w:val="clear" w:pos="851"/>
@@ -6849,25 +7014,382 @@
         </w:tabs>
         <w:ind w:left="491"/>
       </w:pPr>
-      <w:bookmarkStart w:id="29" w:name="_Toc107694528"/>
+      <w:bookmarkStart w:id="29" w:name="_Toc107764815"/>
       <w:r>
         <w:t>Configuration</w:t>
       </w:r>
       <w:bookmarkEnd w:id="29"/>
+    </w:p>
+    <w:p>
+      <w:pPr>
+        <w:rPr>
+          <w:lang w:eastAsia="zh-CN"/>
+        </w:rPr>
+      </w:pPr>
+      <w:r>
+        <w:rPr>
+          <w:lang w:eastAsia="zh-CN"/>
+        </w:rPr>
+        <w:t>The necessary configurations of this project are described here.</w:t>
+      </w:r>
     </w:p>
     <w:p>
       <w:pPr>
         <w:pStyle w:val="Heading4"/>
         <w:ind w:left="851"/>
       </w:pPr>
-      <w:bookmarkStart w:id="30" w:name="_Toc107694529"/>
+      <w:bookmarkStart w:id="30" w:name="_Toc107764816"/>
+      <w:r>
+        <w:t>Create CloudFormation stack</w:t>
+      </w:r>
+      <w:bookmarkEnd w:id="30"/>
+    </w:p>
+    <w:p>
+      <w:pPr>
+        <w:pStyle w:val="ProgramCode"/>
+        <w:rPr>
+          <w:rFonts w:ascii="Calibri" w:eastAsia="Times New Roman" w:hAnsi="Calibri" w:cs="Calibri"/>
+          <w:color w:val="auto"/>
+          <w:sz w:val="22"/>
+          <w:szCs w:val="22"/>
+          <w:lang w:val="en-GB" w:eastAsia="en-US"/>
+        </w:rPr>
+      </w:pPr>
+      <w:hyperlink r:id="rId47" w:history="1">
+        <w:r>
+          <w:rPr>
+            <w:rStyle w:val="Hyperlink"/>
+            <w:rFonts w:ascii="Calibri" w:eastAsia="Times New Roman" w:hAnsi="Calibri" w:cs="Calibri"/>
+            <w:sz w:val="22"/>
+            <w:szCs w:val="22"/>
+            <w:lang w:val="en-GB" w:eastAsia="en-US"/>
+          </w:rPr>
+          <w:t>Create a CloudFormation stack</w:t>
+        </w:r>
+      </w:hyperlink>
+      <w:r>
+        <w:rPr>
+          <w:rFonts w:ascii="Calibri" w:eastAsia="Times New Roman" w:hAnsi="Calibri" w:cs="Calibri"/>
+          <w:color w:val="auto"/>
+          <w:sz w:val="22"/>
+          <w:szCs w:val="22"/>
+          <w:lang w:val="en-GB" w:eastAsia="en-US"/>
+        </w:rPr>
+        <w:t xml:space="preserve"> in the us-east-1 (N. Virginia) region with the </w:t>
+      </w:r>
+      <w:r>
+        <w:rPr>
+          <w:rFonts w:ascii="Calibri" w:eastAsia="Times New Roman" w:hAnsi="Calibri" w:cs="Calibri"/>
+          <w:color w:val="auto"/>
+          <w:sz w:val="22"/>
+          <w:szCs w:val="22"/>
+          <w:lang w:val="en-GB" w:eastAsia="en-US"/>
+        </w:rPr>
+        <w:t xml:space="preserve">provided </w:t>
+      </w:r>
+      <w:r>
+        <w:rPr>
+          <w:rFonts w:ascii="Calibri" w:eastAsia="Times New Roman" w:hAnsi="Calibri" w:cs="Calibri"/>
+          <w:color w:val="auto"/>
+          <w:sz w:val="22"/>
+          <w:szCs w:val="22"/>
+          <w:lang w:val="en-GB" w:eastAsia="en-US"/>
+        </w:rPr>
+        <w:t>template. CloudFormation will create several resources in</w:t>
+      </w:r>
+      <w:r>
+        <w:rPr>
+          <w:rFonts w:ascii="Calibri" w:eastAsia="Times New Roman" w:hAnsi="Calibri" w:cs="Calibri"/>
+          <w:color w:val="auto"/>
+          <w:sz w:val="22"/>
+          <w:szCs w:val="22"/>
+          <w:lang w:val="en-GB" w:eastAsia="en-US"/>
+        </w:rPr>
+        <w:t xml:space="preserve"> the target</w:t>
+      </w:r>
+      <w:r>
+        <w:rPr>
+          <w:rFonts w:ascii="Calibri" w:eastAsia="Times New Roman" w:hAnsi="Calibri" w:cs="Calibri"/>
+          <w:color w:val="auto"/>
+          <w:sz w:val="22"/>
+          <w:szCs w:val="22"/>
+          <w:lang w:val="en-GB" w:eastAsia="en-US"/>
+        </w:rPr>
+        <w:t xml:space="preserve"> AWS account, </w:t>
+      </w:r>
+      <w:r>
+        <w:rPr>
+          <w:rFonts w:ascii="Calibri" w:eastAsia="Times New Roman" w:hAnsi="Calibri" w:cs="Calibri"/>
+          <w:color w:val="auto"/>
+          <w:sz w:val="22"/>
+          <w:szCs w:val="22"/>
+          <w:lang w:val="en-GB" w:eastAsia="en-US"/>
+        </w:rPr>
+        <w:t>it will be used as</w:t>
+      </w:r>
+      <w:r>
+        <w:rPr>
+          <w:rFonts w:ascii="Calibri" w:eastAsia="Times New Roman" w:hAnsi="Calibri" w:cs="Calibri"/>
+          <w:color w:val="auto"/>
+          <w:sz w:val="22"/>
+          <w:szCs w:val="22"/>
+          <w:lang w:val="en-GB" w:eastAsia="en-US"/>
+        </w:rPr>
+        <w:t xml:space="preserve"> a foundation to complete </w:t>
+      </w:r>
+      <w:r>
+        <w:rPr>
+          <w:rFonts w:ascii="Calibri" w:eastAsia="Times New Roman" w:hAnsi="Calibri" w:cs="Calibri"/>
+          <w:color w:val="auto"/>
+          <w:sz w:val="22"/>
+          <w:szCs w:val="22"/>
+          <w:lang w:val="en-GB" w:eastAsia="en-US"/>
+        </w:rPr>
+        <w:t>the project</w:t>
+      </w:r>
+      <w:r>
+        <w:rPr>
+          <w:rFonts w:ascii="Calibri" w:eastAsia="Times New Roman" w:hAnsi="Calibri" w:cs="Calibri"/>
+          <w:color w:val="auto"/>
+          <w:sz w:val="22"/>
+          <w:szCs w:val="22"/>
+          <w:lang w:val="en-GB" w:eastAsia="en-US"/>
+        </w:rPr>
+        <w:t>. This includes an</w:t>
+      </w:r>
+      <w:r>
+        <w:rPr>
+          <w:rFonts w:ascii="Calibri" w:eastAsia="Times New Roman" w:hAnsi="Calibri" w:cs="Calibri"/>
+          <w:color w:val="auto"/>
+          <w:sz w:val="22"/>
+          <w:szCs w:val="22"/>
+          <w:lang w:val="en-GB" w:eastAsia="en-US"/>
+        </w:rPr>
+        <w:t xml:space="preserve"> </w:t>
+      </w:r>
+      <w:r>
+        <w:rPr>
+          <w:rFonts w:ascii="Calibri" w:eastAsia="Times New Roman" w:hAnsi="Calibri" w:cs="Calibri"/>
+          <w:color w:val="auto"/>
+          <w:sz w:val="22"/>
+          <w:szCs w:val="22"/>
+          <w:lang w:val="en-GB" w:eastAsia="en-US"/>
+        </w:rPr>
+        <w:t>EC2 instance, a Step Function and Lambda functions.</w:t>
+      </w:r>
+    </w:p>
+    <w:p>
+      <w:pPr>
+        <w:pStyle w:val="ProgramCode"/>
+        <w:rPr>
+          <w:rFonts w:ascii="Calibri" w:eastAsia="Times New Roman" w:hAnsi="Calibri" w:cs="Calibri"/>
+          <w:b/>
+          <w:bCs/>
+          <w:color w:val="auto"/>
+          <w:sz w:val="22"/>
+          <w:szCs w:val="22"/>
+          <w:lang w:val="en-GB" w:eastAsia="en-US"/>
+        </w:rPr>
+      </w:pPr>
+      <w:r>
+        <w:rPr>
+          <w:rFonts w:ascii="Calibri" w:eastAsia="Times New Roman" w:hAnsi="Calibri" w:cs="Calibri"/>
+          <w:b/>
+          <w:bCs/>
+          <w:color w:val="auto"/>
+          <w:sz w:val="22"/>
+          <w:szCs w:val="22"/>
+          <w:lang w:val="en-GB" w:eastAsia="en-US"/>
+        </w:rPr>
+        <w:t>Note:</w:t>
+      </w:r>
+    </w:p>
+    <w:p>
+      <w:pPr>
+        <w:pStyle w:val="ProgramCode"/>
+        <w:numPr>
+          <w:ilvl w:val="0"/>
+          <w:numId w:val="20"/>
+        </w:numPr>
+        <w:rPr>
+          <w:rFonts w:ascii="Calibri" w:eastAsia="Times New Roman" w:hAnsi="Calibri" w:cs="Calibri"/>
+          <w:color w:val="auto"/>
+          <w:sz w:val="22"/>
+          <w:szCs w:val="22"/>
+          <w:lang w:val="en-GB" w:eastAsia="en-US"/>
+        </w:rPr>
+      </w:pPr>
+      <w:proofErr w:type="spellStart"/>
+      <w:r>
+        <w:rPr>
+          <w:rFonts w:cs="Consolas"/>
+          <w:szCs w:val="16"/>
+          <w:shd w:val="clear" w:color="auto" w:fill="E8F2FE"/>
+        </w:rPr>
+        <w:t>AWSLambdaFullAccess</w:t>
+      </w:r>
+      <w:proofErr w:type="spellEnd"/>
+      <w:r>
+        <w:rPr>
+          <w:rFonts w:ascii="Calibri" w:eastAsia="Times New Roman" w:hAnsi="Calibri" w:cs="Calibri"/>
+          <w:color w:val="auto"/>
+          <w:sz w:val="22"/>
+          <w:szCs w:val="22"/>
+          <w:lang w:val="en-GB" w:eastAsia="en-US"/>
+        </w:rPr>
+        <w:t xml:space="preserve"> does not exist, </w:t>
+      </w:r>
+      <w:r>
+        <w:rPr>
+          <w:rFonts w:ascii="Calibri" w:eastAsia="Times New Roman" w:hAnsi="Calibri" w:cs="Calibri"/>
+          <w:color w:val="auto"/>
+          <w:sz w:val="22"/>
+          <w:szCs w:val="22"/>
+          <w:lang w:val="en-GB" w:eastAsia="en-US"/>
+        </w:rPr>
+        <w:t>it’s replaced by</w:t>
+      </w:r>
+      <w:r>
+        <w:rPr>
+          <w:rFonts w:ascii="Calibri" w:eastAsia="Times New Roman" w:hAnsi="Calibri" w:cs="Calibri"/>
+          <w:color w:val="auto"/>
+          <w:sz w:val="22"/>
+          <w:szCs w:val="22"/>
+          <w:lang w:val="en-GB" w:eastAsia="en-US"/>
+        </w:rPr>
+        <w:t xml:space="preserve"> </w:t>
+      </w:r>
+      <w:r>
+        <w:rPr>
+          <w:rFonts w:cs="Consolas"/>
+          <w:szCs w:val="16"/>
+          <w:shd w:val="clear" w:color="auto" w:fill="E8F2FE"/>
+        </w:rPr>
+        <w:t>service-role/</w:t>
+      </w:r>
+      <w:proofErr w:type="spellStart"/>
+      <w:r>
+        <w:rPr>
+          <w:rFonts w:cs="Consolas"/>
+          <w:szCs w:val="16"/>
+          <w:shd w:val="clear" w:color="auto" w:fill="E8F2FE"/>
+        </w:rPr>
+        <w:t>AWSLambdaBasicExecutionRole</w:t>
+      </w:r>
+      <w:proofErr w:type="spellEnd"/>
+      <w:r>
+        <w:rPr>
+          <w:rFonts w:ascii="Calibri" w:eastAsia="Times New Roman" w:hAnsi="Calibri" w:cs="Calibri"/>
+          <w:color w:val="auto"/>
+          <w:sz w:val="22"/>
+          <w:szCs w:val="22"/>
+          <w:lang w:val="en-GB" w:eastAsia="en-US"/>
+        </w:rPr>
+        <w:t xml:space="preserve"> </w:t>
+      </w:r>
+      <w:r>
+        <w:rPr>
+          <w:rFonts w:ascii="Calibri" w:eastAsia="Times New Roman" w:hAnsi="Calibri" w:cs="Calibri"/>
+          <w:color w:val="auto"/>
+          <w:sz w:val="22"/>
+          <w:szCs w:val="22"/>
+          <w:lang w:val="en-GB" w:eastAsia="en-US"/>
+        </w:rPr>
+        <w:t>instead</w:t>
+      </w:r>
+      <w:r>
+        <w:rPr>
+          <w:rFonts w:ascii="Calibri" w:eastAsia="Times New Roman" w:hAnsi="Calibri" w:cs="Calibri"/>
+          <w:color w:val="auto"/>
+          <w:sz w:val="22"/>
+          <w:szCs w:val="22"/>
+          <w:lang w:val="en-GB" w:eastAsia="en-US"/>
+        </w:rPr>
+        <w:t xml:space="preserve"> in the template</w:t>
+      </w:r>
+      <w:r>
+        <w:rPr>
+          <w:rFonts w:ascii="Calibri" w:eastAsia="Times New Roman" w:hAnsi="Calibri" w:cs="Calibri"/>
+          <w:color w:val="auto"/>
+          <w:sz w:val="22"/>
+          <w:szCs w:val="22"/>
+          <w:lang w:val="en-GB" w:eastAsia="en-US"/>
+        </w:rPr>
+        <w:t xml:space="preserve"> to create the stack</w:t>
+      </w:r>
+      <w:r>
+        <w:rPr>
+          <w:rFonts w:ascii="Calibri" w:eastAsia="Times New Roman" w:hAnsi="Calibri" w:cs="Calibri"/>
+          <w:color w:val="auto"/>
+          <w:sz w:val="22"/>
+          <w:szCs w:val="22"/>
+          <w:lang w:val="en-GB" w:eastAsia="en-US"/>
+        </w:rPr>
+        <w:t>.</w:t>
+      </w:r>
+    </w:p>
+    <w:p>
+      <w:pPr>
+        <w:pStyle w:val="ProgramCode"/>
+        <w:rPr>
+          <w:rFonts w:ascii="Calibri" w:eastAsia="Times New Roman" w:hAnsi="Calibri" w:cs="Calibri"/>
+          <w:color w:val="auto"/>
+          <w:sz w:val="22"/>
+          <w:szCs w:val="22"/>
+          <w:lang w:val="en-GB" w:eastAsia="en-US"/>
+        </w:rPr>
+      </w:pPr>
+      <w:r>
+        <w:rPr>
+          <w:noProof/>
+        </w:rPr>
+        <w:drawing>
+          <wp:inline distT="0" distB="0" distL="0" distR="0" wp14:anchorId="2F9DF66F" wp14:editId="6B01AA14">
+            <wp:extent cx="6189345" cy="756920"/>
+            <wp:effectExtent l="0" t="0" r="1905" b="5080"/>
+            <wp:docPr id="2" name="Picture 2"/>
+            <wp:cNvGraphicFramePr>
+              <a:graphicFrameLocks xmlns:a="http://schemas.openxmlformats.org/drawingml/2006/main" noChangeAspect="1"/>
+            </wp:cNvGraphicFramePr>
+            <a:graphic xmlns:a="http://schemas.openxmlformats.org/drawingml/2006/main">
+              <a:graphicData uri="http://schemas.openxmlformats.org/drawingml/2006/picture">
+                <pic:pic xmlns:pic="http://schemas.openxmlformats.org/drawingml/2006/picture">
+                  <pic:nvPicPr>
+                    <pic:cNvPr id="1" name=""/>
+                    <pic:cNvPicPr/>
+                  </pic:nvPicPr>
+                  <pic:blipFill>
+                    <a:blip r:embed="rId48"/>
+                    <a:stretch>
+                      <a:fillRect/>
+                    </a:stretch>
+                  </pic:blipFill>
+                  <pic:spPr>
+                    <a:xfrm>
+                      <a:off x="0" y="0"/>
+                      <a:ext cx="6189345" cy="756920"/>
+                    </a:xfrm>
+                    <a:prstGeom prst="rect">
+                      <a:avLst/>
+                    </a:prstGeom>
+                  </pic:spPr>
+                </pic:pic>
+              </a:graphicData>
+            </a:graphic>
+          </wp:inline>
+        </w:drawing>
+      </w:r>
+    </w:p>
+    <w:p>
+      <w:pPr>
+        <w:pStyle w:val="Heading4"/>
+        <w:ind w:left="851"/>
+      </w:pPr>
+      <w:bookmarkStart w:id="31" w:name="_Toc107764817"/>
       <w:r>
         <w:t>Roles</w:t>
       </w:r>
-      <w:bookmarkEnd w:id="30"/>
-      <w:r>
-        <w:t xml:space="preserve"> </w:t>
-      </w:r>
+      <w:bookmarkEnd w:id="31"/>
     </w:p>
     <w:p>
       <w:pPr>
@@ -7189,6 +7711,118 @@
           <w:p>
             <w:pPr>
               <w:rPr>
+                <w:rFonts w:ascii="Calibri" w:hAnsi="Calibri" w:cs="Calibri"/>
+                <w:sz w:val="16"/>
+                <w:szCs w:val="16"/>
+              </w:rPr>
+            </w:pPr>
+            <w:proofErr w:type="spellStart"/>
+            <w:r>
+              <w:rPr>
+                <w:rFonts w:ascii="Calibri" w:hAnsi="Calibri" w:cs="Calibri"/>
+                <w:sz w:val="16"/>
+                <w:szCs w:val="16"/>
+              </w:rPr>
+              <w:t>StepFunctionsBasicExecution</w:t>
+            </w:r>
+            <w:proofErr w:type="spellEnd"/>
+          </w:p>
+          <w:p>
+            <w:pPr>
+              <w:rPr>
+                <w:rFonts w:ascii="Calibri" w:hAnsi="Calibri" w:cs="Calibri"/>
+                <w:sz w:val="16"/>
+                <w:szCs w:val="16"/>
+              </w:rPr>
+            </w:pPr>
+          </w:p>
+        </w:tc>
+        <w:tc>
+          <w:tcPr>
+            <w:tcW w:w="3060" w:type="dxa"/>
+            <w:tcBorders>
+              <w:top w:val="nil"/>
+            </w:tcBorders>
+          </w:tcPr>
+          <w:p>
+            <w:pPr>
+              <w:rPr>
+                <w:rFonts w:ascii="Calibri" w:hAnsi="Calibri" w:cs="Calibri"/>
+                <w:sz w:val="16"/>
+                <w:szCs w:val="16"/>
+              </w:rPr>
+            </w:pPr>
+            <w:hyperlink r:id="rId49" w:anchor="/policies/arn:aws:iam::aws:policy/service-role/AWSLambdaRole" w:tgtFrame="_blank" w:history="1">
+              <w:proofErr w:type="spellStart"/>
+              <w:r>
+                <w:rPr>
+                  <w:rFonts w:ascii="Calibri" w:hAnsi="Calibri" w:cs="Calibri"/>
+                  <w:sz w:val="16"/>
+                  <w:szCs w:val="16"/>
+                </w:rPr>
+                <w:t>AWSLambdaRole</w:t>
+              </w:r>
+              <w:proofErr w:type="spellEnd"/>
+            </w:hyperlink>
+          </w:p>
+        </w:tc>
+        <w:tc>
+          <w:tcPr>
+            <w:tcW w:w="5040" w:type="dxa"/>
+            <w:tcBorders>
+              <w:top w:val="nil"/>
+            </w:tcBorders>
+          </w:tcPr>
+          <w:p>
+            <w:pPr>
+              <w:rPr>
+                <w:rFonts w:ascii="Calibri" w:hAnsi="Calibri" w:cs="Calibri"/>
+                <w:sz w:val="16"/>
+                <w:szCs w:val="16"/>
+              </w:rPr>
+            </w:pPr>
+            <w:proofErr w:type="spellStart"/>
+            <w:r>
+              <w:rPr>
+                <w:rFonts w:ascii="Calibri" w:hAnsi="Calibri" w:cs="Calibri"/>
+                <w:sz w:val="16"/>
+                <w:szCs w:val="16"/>
+              </w:rPr>
+              <w:t>arn:aws:iam</w:t>
+            </w:r>
+            <w:proofErr w:type="spellEnd"/>
+            <w:r>
+              <w:rPr>
+                <w:rFonts w:ascii="Calibri" w:hAnsi="Calibri" w:cs="Calibri"/>
+                <w:sz w:val="16"/>
+                <w:szCs w:val="16"/>
+              </w:rPr>
+              <w:t>::270078487780:role/</w:t>
+            </w:r>
+            <w:proofErr w:type="spellStart"/>
+            <w:r>
+              <w:rPr>
+                <w:rFonts w:ascii="Calibri" w:hAnsi="Calibri" w:cs="Calibri"/>
+                <w:sz w:val="16"/>
+                <w:szCs w:val="16"/>
+              </w:rPr>
+              <w:t>StepFunctionsBasicExecution</w:t>
+            </w:r>
+            <w:proofErr w:type="spellEnd"/>
+          </w:p>
+        </w:tc>
+      </w:tr>
+      <w:tr>
+        <w:tc>
+          <w:tcPr>
+            <w:tcW w:w="2345" w:type="dxa"/>
+            <w:tcBorders>
+              <w:top w:val="nil"/>
+            </w:tcBorders>
+          </w:tcPr>
+          <w:p>
+            <w:pPr>
+              <w:rPr>
                 <w:sz w:val="16"/>
                 <w:szCs w:val="16"/>
               </w:rPr>
@@ -7310,355 +7944,9 @@
         <w:pStyle w:val="Heading4"/>
         <w:ind w:left="851"/>
       </w:pPr>
-      <w:bookmarkStart w:id="31" w:name="_Toc107694530"/>
-      <w:r>
-        <w:t>Create CloudFormation stack</w:t>
-      </w:r>
-      <w:bookmarkEnd w:id="31"/>
-    </w:p>
-    <w:p>
-      <w:pPr>
-        <w:pStyle w:val="ProgramCode"/>
-        <w:rPr>
-          <w:rFonts w:ascii="Calibri" w:eastAsia="Times New Roman" w:hAnsi="Calibri" w:cs="Calibri"/>
-          <w:color w:val="auto"/>
-          <w:sz w:val="22"/>
-          <w:szCs w:val="22"/>
-          <w:lang w:val="en-GB" w:eastAsia="en-US"/>
-        </w:rPr>
-      </w:pPr>
-      <w:hyperlink r:id="rId48" w:history="1">
-        <w:r>
-          <w:rPr>
-            <w:rStyle w:val="Hyperlink"/>
-            <w:rFonts w:ascii="Calibri" w:eastAsia="Times New Roman" w:hAnsi="Calibri" w:cs="Calibri"/>
-            <w:sz w:val="22"/>
-            <w:szCs w:val="22"/>
-            <w:lang w:val="en-GB" w:eastAsia="en-US"/>
-          </w:rPr>
-          <w:t>Create a CloudFormation stack</w:t>
-        </w:r>
-      </w:hyperlink>
-      <w:r>
-        <w:rPr>
-          <w:rFonts w:ascii="Calibri" w:eastAsia="Times New Roman" w:hAnsi="Calibri" w:cs="Calibri"/>
-          <w:color w:val="auto"/>
-          <w:sz w:val="22"/>
-          <w:szCs w:val="22"/>
-          <w:lang w:val="en-GB" w:eastAsia="en-US"/>
-        </w:rPr>
-        <w:t xml:space="preserve"> in the us-east-1 (N. Virginia) region with the </w:t>
-      </w:r>
-      <w:r>
-        <w:rPr>
-          <w:rFonts w:ascii="Calibri" w:eastAsia="Times New Roman" w:hAnsi="Calibri" w:cs="Calibri"/>
-          <w:color w:val="auto"/>
-          <w:sz w:val="22"/>
-          <w:szCs w:val="22"/>
-          <w:lang w:val="en-GB" w:eastAsia="en-US"/>
-        </w:rPr>
-        <w:t xml:space="preserve">provided </w:t>
-      </w:r>
-      <w:r>
-        <w:rPr>
-          <w:rFonts w:ascii="Calibri" w:eastAsia="Times New Roman" w:hAnsi="Calibri" w:cs="Calibri"/>
-          <w:color w:val="auto"/>
-          <w:sz w:val="22"/>
-          <w:szCs w:val="22"/>
-          <w:lang w:val="en-GB" w:eastAsia="en-US"/>
-        </w:rPr>
-        <w:t>template. CloudFormation will create several resources in</w:t>
-      </w:r>
-      <w:r>
-        <w:rPr>
-          <w:rFonts w:ascii="Calibri" w:eastAsia="Times New Roman" w:hAnsi="Calibri" w:cs="Calibri"/>
-          <w:color w:val="auto"/>
-          <w:sz w:val="22"/>
-          <w:szCs w:val="22"/>
-          <w:lang w:val="en-GB" w:eastAsia="en-US"/>
-        </w:rPr>
-        <w:t xml:space="preserve"> the target</w:t>
-      </w:r>
-      <w:r>
-        <w:rPr>
-          <w:rFonts w:ascii="Calibri" w:eastAsia="Times New Roman" w:hAnsi="Calibri" w:cs="Calibri"/>
-          <w:color w:val="auto"/>
-          <w:sz w:val="22"/>
-          <w:szCs w:val="22"/>
-          <w:lang w:val="en-GB" w:eastAsia="en-US"/>
-        </w:rPr>
-        <w:t xml:space="preserve"> AWS account, </w:t>
-      </w:r>
-      <w:r>
-        <w:rPr>
-          <w:rFonts w:ascii="Calibri" w:eastAsia="Times New Roman" w:hAnsi="Calibri" w:cs="Calibri"/>
-          <w:color w:val="auto"/>
-          <w:sz w:val="22"/>
-          <w:szCs w:val="22"/>
-          <w:lang w:val="en-GB" w:eastAsia="en-US"/>
-        </w:rPr>
-        <w:t>it will be used as</w:t>
-      </w:r>
-      <w:r>
-        <w:rPr>
-          <w:rFonts w:ascii="Calibri" w:eastAsia="Times New Roman" w:hAnsi="Calibri" w:cs="Calibri"/>
-          <w:color w:val="auto"/>
-          <w:sz w:val="22"/>
-          <w:szCs w:val="22"/>
-          <w:lang w:val="en-GB" w:eastAsia="en-US"/>
-        </w:rPr>
-        <w:t xml:space="preserve"> a foundation to complete </w:t>
-      </w:r>
-      <w:r>
-        <w:rPr>
-          <w:rFonts w:ascii="Calibri" w:eastAsia="Times New Roman" w:hAnsi="Calibri" w:cs="Calibri"/>
-          <w:color w:val="auto"/>
-          <w:sz w:val="22"/>
-          <w:szCs w:val="22"/>
-          <w:lang w:val="en-GB" w:eastAsia="en-US"/>
-        </w:rPr>
-        <w:t>the project</w:t>
-      </w:r>
-      <w:r>
-        <w:rPr>
-          <w:rFonts w:ascii="Calibri" w:eastAsia="Times New Roman" w:hAnsi="Calibri" w:cs="Calibri"/>
-          <w:color w:val="auto"/>
-          <w:sz w:val="22"/>
-          <w:szCs w:val="22"/>
-          <w:lang w:val="en-GB" w:eastAsia="en-US"/>
-        </w:rPr>
-        <w:t>. This includes an</w:t>
-      </w:r>
-      <w:r>
-        <w:rPr>
-          <w:rFonts w:ascii="Calibri" w:eastAsia="Times New Roman" w:hAnsi="Calibri" w:cs="Calibri"/>
-          <w:color w:val="auto"/>
-          <w:sz w:val="22"/>
-          <w:szCs w:val="22"/>
-          <w:lang w:val="en-GB" w:eastAsia="en-US"/>
-        </w:rPr>
-        <w:t xml:space="preserve"> </w:t>
-      </w:r>
-      <w:r>
-        <w:rPr>
-          <w:rFonts w:ascii="Calibri" w:eastAsia="Times New Roman" w:hAnsi="Calibri" w:cs="Calibri"/>
-          <w:color w:val="auto"/>
-          <w:sz w:val="22"/>
-          <w:szCs w:val="22"/>
-          <w:lang w:val="en-GB" w:eastAsia="en-US"/>
-        </w:rPr>
-        <w:t>EC2 instance, a Step Function and Lambda functions.</w:t>
-      </w:r>
-    </w:p>
-    <w:p>
-      <w:pPr>
-        <w:pStyle w:val="ProgramCode"/>
-        <w:rPr>
-          <w:rFonts w:ascii="Calibri" w:eastAsia="Times New Roman" w:hAnsi="Calibri" w:cs="Calibri"/>
-          <w:b/>
-          <w:bCs/>
-          <w:color w:val="auto"/>
-          <w:sz w:val="22"/>
-          <w:szCs w:val="22"/>
-          <w:lang w:val="en-GB" w:eastAsia="en-US"/>
-        </w:rPr>
-      </w:pPr>
-      <w:r>
-        <w:rPr>
-          <w:rFonts w:ascii="Calibri" w:eastAsia="Times New Roman" w:hAnsi="Calibri" w:cs="Calibri"/>
-          <w:b/>
-          <w:bCs/>
-          <w:color w:val="auto"/>
-          <w:sz w:val="22"/>
-          <w:szCs w:val="22"/>
-          <w:lang w:val="en-GB" w:eastAsia="en-US"/>
-        </w:rPr>
-        <w:t>Note:</w:t>
-      </w:r>
-    </w:p>
-    <w:p>
-      <w:pPr>
-        <w:pStyle w:val="ProgramCode"/>
-        <w:numPr>
-          <w:ilvl w:val="0"/>
-          <w:numId w:val="20"/>
-        </w:numPr>
-        <w:rPr>
-          <w:rFonts w:ascii="Calibri" w:eastAsia="Times New Roman" w:hAnsi="Calibri" w:cs="Calibri"/>
-          <w:color w:val="auto"/>
-          <w:sz w:val="22"/>
-          <w:szCs w:val="22"/>
-          <w:lang w:val="en-GB" w:eastAsia="en-US"/>
-        </w:rPr>
-      </w:pPr>
-      <w:proofErr w:type="spellStart"/>
-      <w:r>
-        <w:rPr>
-          <w:rFonts w:cs="Consolas"/>
-          <w:szCs w:val="16"/>
-          <w:shd w:val="clear" w:color="auto" w:fill="E8F2FE"/>
-        </w:rPr>
-        <w:t>AWSLambdaFullAccess</w:t>
-      </w:r>
-      <w:proofErr w:type="spellEnd"/>
-      <w:r>
-        <w:rPr>
-          <w:rFonts w:ascii="Calibri" w:eastAsia="Times New Roman" w:hAnsi="Calibri" w:cs="Calibri"/>
-          <w:color w:val="auto"/>
-          <w:sz w:val="22"/>
-          <w:szCs w:val="22"/>
-          <w:lang w:val="en-GB" w:eastAsia="en-US"/>
-        </w:rPr>
-        <w:t xml:space="preserve"> does not exist, </w:t>
-      </w:r>
-      <w:r>
-        <w:rPr>
-          <w:rFonts w:ascii="Calibri" w:eastAsia="Times New Roman" w:hAnsi="Calibri" w:cs="Calibri"/>
-          <w:color w:val="auto"/>
-          <w:sz w:val="22"/>
-          <w:szCs w:val="22"/>
-          <w:lang w:val="en-GB" w:eastAsia="en-US"/>
-        </w:rPr>
-        <w:t>it’s replaced by</w:t>
-      </w:r>
-      <w:r>
-        <w:rPr>
-          <w:rFonts w:ascii="Calibri" w:eastAsia="Times New Roman" w:hAnsi="Calibri" w:cs="Calibri"/>
-          <w:color w:val="auto"/>
-          <w:sz w:val="22"/>
-          <w:szCs w:val="22"/>
-          <w:lang w:val="en-GB" w:eastAsia="en-US"/>
-        </w:rPr>
-        <w:t xml:space="preserve"> </w:t>
-      </w:r>
-      <w:r>
-        <w:rPr>
-          <w:rFonts w:cs="Consolas"/>
-          <w:szCs w:val="16"/>
-          <w:shd w:val="clear" w:color="auto" w:fill="E8F2FE"/>
-        </w:rPr>
-        <w:t>service-role/</w:t>
-      </w:r>
-      <w:proofErr w:type="spellStart"/>
-      <w:r>
-        <w:rPr>
-          <w:rFonts w:cs="Consolas"/>
-          <w:szCs w:val="16"/>
-          <w:shd w:val="clear" w:color="auto" w:fill="E8F2FE"/>
-        </w:rPr>
-        <w:t>AWSLambdaBasicExecutionRole</w:t>
-      </w:r>
-      <w:proofErr w:type="spellEnd"/>
-      <w:r>
-        <w:rPr>
-          <w:rFonts w:ascii="Calibri" w:eastAsia="Times New Roman" w:hAnsi="Calibri" w:cs="Calibri"/>
-          <w:color w:val="auto"/>
-          <w:sz w:val="22"/>
-          <w:szCs w:val="22"/>
-          <w:lang w:val="en-GB" w:eastAsia="en-US"/>
-        </w:rPr>
-        <w:t xml:space="preserve"> </w:t>
-      </w:r>
-      <w:r>
-        <w:rPr>
-          <w:rFonts w:ascii="Calibri" w:eastAsia="Times New Roman" w:hAnsi="Calibri" w:cs="Calibri"/>
-          <w:color w:val="auto"/>
-          <w:sz w:val="22"/>
-          <w:szCs w:val="22"/>
-          <w:lang w:val="en-GB" w:eastAsia="en-US"/>
-        </w:rPr>
-        <w:t>instead</w:t>
-      </w:r>
-      <w:r>
-        <w:rPr>
-          <w:rFonts w:ascii="Calibri" w:eastAsia="Times New Roman" w:hAnsi="Calibri" w:cs="Calibri"/>
-          <w:color w:val="auto"/>
-          <w:sz w:val="22"/>
-          <w:szCs w:val="22"/>
-          <w:lang w:val="en-GB" w:eastAsia="en-US"/>
-        </w:rPr>
-        <w:t xml:space="preserve"> in the template</w:t>
-      </w:r>
-      <w:r>
-        <w:rPr>
-          <w:rFonts w:ascii="Calibri" w:eastAsia="Times New Roman" w:hAnsi="Calibri" w:cs="Calibri"/>
-          <w:color w:val="auto"/>
-          <w:sz w:val="22"/>
-          <w:szCs w:val="22"/>
-          <w:lang w:val="en-GB" w:eastAsia="en-US"/>
-        </w:rPr>
-        <w:t xml:space="preserve"> to create the stack</w:t>
-      </w:r>
-      <w:r>
-        <w:rPr>
-          <w:rFonts w:ascii="Calibri" w:eastAsia="Times New Roman" w:hAnsi="Calibri" w:cs="Calibri"/>
-          <w:color w:val="auto"/>
-          <w:sz w:val="22"/>
-          <w:szCs w:val="22"/>
-          <w:lang w:val="en-GB" w:eastAsia="en-US"/>
-        </w:rPr>
-        <w:t>.</w:t>
-      </w:r>
-    </w:p>
-    <w:p>
-      <w:pPr>
-        <w:pStyle w:val="ProgramCode"/>
-        <w:rPr>
-          <w:rFonts w:ascii="Calibri" w:eastAsia="Times New Roman" w:hAnsi="Calibri" w:cs="Calibri"/>
-          <w:color w:val="auto"/>
-          <w:sz w:val="22"/>
-          <w:szCs w:val="22"/>
-          <w:lang w:val="en-GB" w:eastAsia="en-US"/>
-        </w:rPr>
-      </w:pPr>
-      <w:r>
-        <w:rPr>
-          <w:noProof/>
-        </w:rPr>
-        <w:drawing>
-          <wp:inline distT="0" distB="0" distL="0" distR="0" wp14:anchorId="2F9DF66F" wp14:editId="6B01AA14">
-            <wp:extent cx="6189345" cy="756920"/>
-            <wp:effectExtent l="0" t="0" r="1905" b="5080"/>
-            <wp:docPr id="2" name="Picture 2"/>
-            <wp:cNvGraphicFramePr>
-              <a:graphicFrameLocks xmlns:a="http://schemas.openxmlformats.org/drawingml/2006/main" noChangeAspect="1"/>
-            </wp:cNvGraphicFramePr>
-            <a:graphic xmlns:a="http://schemas.openxmlformats.org/drawingml/2006/main">
-              <a:graphicData uri="http://schemas.openxmlformats.org/drawingml/2006/picture">
-                <pic:pic xmlns:pic="http://schemas.openxmlformats.org/drawingml/2006/picture">
-                  <pic:nvPicPr>
-                    <pic:cNvPr id="1" name=""/>
-                    <pic:cNvPicPr/>
-                  </pic:nvPicPr>
-                  <pic:blipFill>
-                    <a:blip r:embed="rId49"/>
-                    <a:stretch>
-                      <a:fillRect/>
-                    </a:stretch>
-                  </pic:blipFill>
-                  <pic:spPr>
-                    <a:xfrm>
-                      <a:off x="0" y="0"/>
-                      <a:ext cx="6189345" cy="756920"/>
-                    </a:xfrm>
-                    <a:prstGeom prst="rect">
-                      <a:avLst/>
-                    </a:prstGeom>
-                  </pic:spPr>
-                </pic:pic>
-              </a:graphicData>
-            </a:graphic>
-          </wp:inline>
-        </w:drawing>
-      </w:r>
-    </w:p>
-    <w:p>
-      <w:pPr>
-        <w:pStyle w:val="Heading4"/>
-        <w:ind w:left="851"/>
-      </w:pPr>
-      <w:bookmarkStart w:id="32" w:name="_Toc107694531"/>
-      <w:r>
+      <w:bookmarkStart w:id="32" w:name="_Toc107764818"/>
+      <w:r>
+        <w:lastRenderedPageBreak/>
         <w:t xml:space="preserve">AWS </w:t>
       </w:r>
       <w:r>
@@ -7878,9 +8166,8 @@
         <w:pStyle w:val="Heading4"/>
         <w:ind w:left="851"/>
       </w:pPr>
-      <w:bookmarkStart w:id="33" w:name="_Toc107694532"/>
-      <w:r>
-        <w:lastRenderedPageBreak/>
+      <w:bookmarkStart w:id="33" w:name="_Toc107764819"/>
+      <w:r>
         <w:t>API Gateway</w:t>
       </w:r>
       <w:bookmarkEnd w:id="33"/>
@@ -7902,7 +8189,7 @@
           <w:szCs w:val="22"/>
           <w:lang w:val="en-GB"/>
         </w:rPr>
-        <w:t xml:space="preserve">Amazon API Gateway </w:t>
+        <w:t>Refer</w:t>
       </w:r>
       <w:r>
         <w:rPr>
@@ -7911,8 +8198,17 @@
           <w:szCs w:val="22"/>
           <w:lang w:val="en-GB"/>
         </w:rPr>
-        <w:t xml:space="preserve">is used </w:t>
-      </w:r>
+        <w:t xml:space="preserve"> to </w:t>
+      </w:r>
+      <w:hyperlink r:id="rId52" w:history="1">
+        <w:r>
+          <w:rPr>
+            <w:rStyle w:val="Hyperlink"/>
+            <w:noProof/>
+          </w:rPr>
+          <w:t>Creating a Step Functions API Using API Gateway</w:t>
+        </w:r>
+      </w:hyperlink>
       <w:r>
         <w:rPr>
           <w:rFonts w:ascii="Calibri" w:eastAsia="Times New Roman" w:hAnsi="Calibri" w:cs="Calibri"/>
@@ -7920,8 +8216,27 @@
           <w:szCs w:val="22"/>
           <w:lang w:val="en-GB"/>
         </w:rPr>
-        <w:t xml:space="preserve">to associate </w:t>
-      </w:r>
+        <w:t>.</w:t>
+      </w:r>
+    </w:p>
+    <w:p>
+      <w:pPr>
+        <w:pStyle w:val="Heading4"/>
+        <w:ind w:left="851"/>
+      </w:pPr>
+      <w:bookmarkStart w:id="34" w:name="_Toc107764820"/>
+      <w:r>
+        <w:t>Step Functions</w:t>
+      </w:r>
+      <w:bookmarkEnd w:id="34"/>
+    </w:p>
+    <w:p>
+      <w:pPr>
+        <w:spacing w:line="259" w:lineRule="auto"/>
+        <w:rPr>
+          <w:noProof/>
+        </w:rPr>
+      </w:pPr>
       <w:r>
         <w:rPr>
           <w:rFonts w:ascii="Calibri" w:eastAsia="Times New Roman" w:hAnsi="Calibri" w:cs="Calibri"/>
@@ -7929,7 +8244,7 @@
           <w:szCs w:val="22"/>
           <w:lang w:val="en-GB"/>
         </w:rPr>
-        <w:t>the</w:t>
+        <w:t>R</w:t>
       </w:r>
       <w:r>
         <w:rPr>
@@ -7938,34 +8253,108 @@
           <w:szCs w:val="22"/>
           <w:lang w:val="en-GB"/>
         </w:rPr>
-        <w:t xml:space="preserve"> AWS Step Functions APIs with methods in an API Gateway API. When an HTTP request is sent to an API method, API Gateway invokes your Step Functions API action.</w:t>
-      </w:r>
-    </w:p>
-    <w:p>
-      <w:pPr>
-        <w:rPr>
-          <w:noProof/>
-        </w:rPr>
-      </w:pPr>
-      <w:hyperlink r:id="rId52" w:history="1">
+        <w:t xml:space="preserve">efer to </w:t>
+      </w:r>
+      <w:hyperlink r:id="rId53" w:history="1">
         <w:r>
           <w:rPr>
             <w:rStyle w:val="Hyperlink"/>
             <w:noProof/>
           </w:rPr>
-          <w:t>Creating a Step Functions API Using API Gateway</w:t>
+          <w:t>Create a Serverless Workflow</w:t>
         </w:r>
       </w:hyperlink>
-    </w:p>
-    <w:p>
-      <w:pPr>
-        <w:spacing w:line="259" w:lineRule="auto"/>
+      <w:r>
+        <w:rPr>
+          <w:rFonts w:ascii="Helvetica" w:hAnsi="Helvetica"/>
+          <w:color w:val="333333"/>
+          <w:sz w:val="27"/>
+          <w:szCs w:val="27"/>
+          <w:shd w:val="clear" w:color="auto" w:fill="FFFFFF"/>
+        </w:rPr>
+        <w:t> </w:t>
+      </w:r>
+      <w:r>
         <w:rPr>
           <w:rFonts w:ascii="Calibri" w:eastAsia="Times New Roman" w:hAnsi="Calibri" w:cs="Calibri"/>
           <w:sz w:val="22"/>
           <w:szCs w:val="22"/>
           <w:lang w:val="en-GB"/>
         </w:rPr>
+        <w:t>.</w:t>
+      </w:r>
+    </w:p>
+    <w:p>
+      <w:pPr>
+        <w:pStyle w:val="Heading4"/>
+        <w:ind w:left="851"/>
+      </w:pPr>
+      <w:bookmarkStart w:id="35" w:name="_Toc107764821"/>
+      <w:r>
+        <w:t>Lambda</w:t>
+      </w:r>
+      <w:bookmarkEnd w:id="35"/>
+    </w:p>
+    <w:p>
+      <w:pPr>
+        <w:spacing w:line="259" w:lineRule="auto"/>
+        <w:rPr>
+          <w:noProof/>
+        </w:rPr>
+      </w:pPr>
+      <w:r>
+        <w:rPr>
+          <w:rFonts w:ascii="Calibri" w:eastAsia="Times New Roman" w:hAnsi="Calibri" w:cs="Calibri"/>
+          <w:sz w:val="22"/>
+          <w:szCs w:val="22"/>
+          <w:lang w:val="en-GB"/>
+        </w:rPr>
+        <w:t>Refer</w:t>
+      </w:r>
+      <w:r>
+        <w:rPr>
+          <w:rFonts w:ascii="Calibri" w:eastAsia="Times New Roman" w:hAnsi="Calibri" w:cs="Calibri"/>
+          <w:sz w:val="22"/>
+          <w:szCs w:val="22"/>
+          <w:lang w:val="en-GB"/>
+        </w:rPr>
+        <w:t xml:space="preserve"> to </w:t>
+      </w:r>
+      <w:hyperlink r:id="rId54" w:history="1">
+        <w:r>
+          <w:rPr>
+            <w:rStyle w:val="Hyperlink"/>
+            <w:noProof/>
+          </w:rPr>
+          <w:t>Building Lambda functions with Java</w:t>
+        </w:r>
+      </w:hyperlink>
+      <w:r>
+        <w:rPr>
+          <w:rFonts w:ascii="Calibri" w:eastAsia="Times New Roman" w:hAnsi="Calibri" w:cs="Calibri"/>
+          <w:sz w:val="22"/>
+          <w:szCs w:val="22"/>
+          <w:lang w:val="en-GB"/>
+        </w:rPr>
+        <w:t xml:space="preserve"> .</w:t>
+      </w:r>
+    </w:p>
+    <w:p>
+      <w:pPr>
+        <w:spacing w:line="259" w:lineRule="auto"/>
+        <w:rPr>
+          <w:noProof/>
+        </w:rPr>
+      </w:pPr>
+    </w:p>
+    <w:p>
+      <w:pPr>
+        <w:spacing w:line="259" w:lineRule="auto"/>
+        <w:rPr>
+          <w:rFonts w:ascii="Calibri" w:eastAsia="Times New Roman" w:hAnsi="Calibri" w:cs="Calibri"/>
+          <w:sz w:val="22"/>
+          <w:szCs w:val="22"/>
+        </w:rPr>
       </w:pPr>
     </w:p>
     <w:bookmarkEnd w:id="8"/>
@@ -8004,8 +8393,8 @@
       <w:bookmarkEnd w:id="11"/>
     </w:p>
     <w:sectPr>
-      <w:headerReference w:type="default" r:id="rId53"/>
-      <w:footerReference w:type="default" r:id="rId54"/>
+      <w:headerReference w:type="default" r:id="rId55"/>
+      <w:footerReference w:type="default" r:id="rId56"/>
       <w:pgSz w:w="11907" w:h="16840" w:code="9"/>
       <w:pgMar w:top="1440" w:right="1080" w:bottom="1440" w:left="1080" w:header="567" w:footer="567" w:gutter="0"/>
       <w:cols w:space="720"/>
@@ -8276,8 +8665,8 @@
             </w:rPr>
             <w:fldChar w:fldCharType="end"/>
           </w:r>
-          <w:bookmarkStart w:id="34" w:name="_Hlt469999335"/>
-          <w:bookmarkEnd w:id="34"/>
+          <w:bookmarkStart w:id="36" w:name="_Hlt469999335"/>
+          <w:bookmarkEnd w:id="36"/>
         </w:p>
       </w:tc>
     </w:tr>
@@ -13435,6 +13824,11 @@
       <w:szCs w:val="22"/>
     </w:rPr>
   </w:style>
+  <w:style w:type="character" w:customStyle="1" w:styleId="iam-v1-linktext">
+    <w:name w:val="iam-v1-link__text"/>
+    <w:basedOn w:val="DefaultParagraphFont"/>
+    <w:rsid w:val="009D17AF"/>
+  </w:style>
 </w:styles>
 </file>
 
@@ -13724,24 +14118,15 @@
 </file>
 
 <file path=customXml/item1.xml><?xml version="1.0" encoding="utf-8"?>
-<b:Sources xmlns:b="http://schemas.openxmlformats.org/officeDocument/2006/bibliography" xmlns="http://schemas.openxmlformats.org/officeDocument/2006/bibliography" SelectedStyle="\APA.XSL" StyleName="APA"/>
+<?mso-contentType ?>
+<FormTemplates xmlns="http://schemas.microsoft.com/sharepoint/v3/contenttype/forms">
+  <Display>DocumentLibraryForm</Display>
+  <Edit>DocumentLibraryForm</Edit>
+  <New>DocumentLibraryForm</New>
+</FormTemplates>
 </file>
 
 <file path=customXml/item2.xml><?xml version="1.0" encoding="utf-8"?>
-<p:properties xmlns:p="http://schemas.microsoft.com/office/2006/metadata/properties" xmlns:xsi="http://www.w3.org/2001/XMLSchema-instance" xmlns:pc="http://schemas.microsoft.com/office/infopath/2007/PartnerControls">
-  <documentManagement>
-    <SharedWithUsers xmlns="0d9007c6-68ca-480f-ba7e-fcbe19d9c428">
-      <UserInfo>
-        <DisplayName>Everyone except external users</DisplayName>
-        <AccountId>9</AccountId>
-        <AccountType/>
-      </UserInfo>
-    </SharedWithUsers>
-  </documentManagement>
-</p:properties>
-</file>
-
-<file path=customXml/item3.xml><?xml version="1.0" encoding="utf-8"?>
 <ct:contentTypeSchema xmlns:ct="http://schemas.microsoft.com/office/2006/metadata/contentType" xmlns:ma="http://schemas.microsoft.com/office/2006/metadata/properties/metaAttributes" ct:_="" ma:_="" ma:contentTypeName="Document" ma:contentTypeID="0x0101007D7EF370E049254DB83F35688FADC92E" ma:contentTypeVersion="11" ma:contentTypeDescription="Create a new document." ma:contentTypeScope="" ma:versionID="d5f3f769bef1c4bd31ed68acfe0eb7c7">
   <xsd:schema xmlns:xsd="http://www.w3.org/2001/XMLSchema" xmlns:xs="http://www.w3.org/2001/XMLSchema" xmlns:p="http://schemas.microsoft.com/office/2006/metadata/properties" xmlns:ns2="9db0f639-cfc8-4c0d-abe9-07aadc673233" xmlns:ns3="0d9007c6-68ca-480f-ba7e-fcbe19d9c428" targetNamespace="http://schemas.microsoft.com/office/2006/metadata/properties" ma:root="true" ma:fieldsID="275e0676144c92c59f7136a58b2152e4" ns2:_="" ns3:_="">
     <xsd:import namespace="9db0f639-cfc8-4c0d-abe9-07aadc673233"/>
@@ -13952,34 +14337,33 @@
 </ct:contentTypeSchema>
 </file>
 
+<file path=customXml/item3.xml><?xml version="1.0" encoding="utf-8"?>
+<p:properties xmlns:p="http://schemas.microsoft.com/office/2006/metadata/properties" xmlns:xsi="http://www.w3.org/2001/XMLSchema-instance" xmlns:pc="http://schemas.microsoft.com/office/infopath/2007/PartnerControls">
+  <documentManagement>
+    <SharedWithUsers xmlns="0d9007c6-68ca-480f-ba7e-fcbe19d9c428">
+      <UserInfo>
+        <DisplayName>Everyone except external users</DisplayName>
+        <AccountId>9</AccountId>
+        <AccountType/>
+      </UserInfo>
+    </SharedWithUsers>
+  </documentManagement>
+</p:properties>
+</file>
+
 <file path=customXml/item4.xml><?xml version="1.0" encoding="utf-8"?>
-<?mso-contentType ?>
-<FormTemplates xmlns="http://schemas.microsoft.com/sharepoint/v3/contenttype/forms">
-  <Display>DocumentLibraryForm</Display>
-  <Edit>DocumentLibraryForm</Edit>
-  <New>DocumentLibraryForm</New>
-</FormTemplates>
+<b:Sources xmlns:b="http://schemas.openxmlformats.org/officeDocument/2006/bibliography" xmlns="http://schemas.openxmlformats.org/officeDocument/2006/bibliography" SelectedStyle="\APA.XSL" StyleName="APA"/>
 </file>
 
 <file path=customXml/itemProps1.xml><?xml version="1.0" encoding="utf-8"?>
-<ds:datastoreItem xmlns:ds="http://schemas.openxmlformats.org/officeDocument/2006/customXml" ds:itemID="{EAC5BE53-3109-461E-8B92-F9681AED1ABB}">
+<ds:datastoreItem xmlns:ds="http://schemas.openxmlformats.org/officeDocument/2006/customXml" ds:itemID="{9127F9EA-5423-46DA-8349-76D0A4E2B921}">
   <ds:schemaRefs>
-    <ds:schemaRef ds:uri="http://schemas.openxmlformats.org/officeDocument/2006/bibliography"/>
+    <ds:schemaRef ds:uri="http://schemas.microsoft.com/sharepoint/v3/contenttype/forms"/>
   </ds:schemaRefs>
 </ds:datastoreItem>
 </file>
 
 <file path=customXml/itemProps2.xml><?xml version="1.0" encoding="utf-8"?>
-<ds:datastoreItem xmlns:ds="http://schemas.openxmlformats.org/officeDocument/2006/customXml" ds:itemID="{81A0600A-6E13-4F8F-BAB0-E8DD8349244A}">
-  <ds:schemaRefs>
-    <ds:schemaRef ds:uri="http://schemas.microsoft.com/office/2006/metadata/properties"/>
-    <ds:schemaRef ds:uri="http://schemas.microsoft.com/office/infopath/2007/PartnerControls"/>
-    <ds:schemaRef ds:uri="0d9007c6-68ca-480f-ba7e-fcbe19d9c428"/>
-  </ds:schemaRefs>
-</ds:datastoreItem>
-</file>
-
-<file path=customXml/itemProps3.xml><?xml version="1.0" encoding="utf-8"?>
 <ds:datastoreItem xmlns:ds="http://schemas.openxmlformats.org/officeDocument/2006/customXml" ds:itemID="{DB1804C7-82B5-408A-BE90-38D779EA2EF3}">
   <ds:schemaRefs>
     <ds:schemaRef ds:uri="http://schemas.microsoft.com/office/2006/metadata/contentType"/>
@@ -13998,10 +14382,20 @@
 </ds:datastoreItem>
 </file>
 
+<file path=customXml/itemProps3.xml><?xml version="1.0" encoding="utf-8"?>
+<ds:datastoreItem xmlns:ds="http://schemas.openxmlformats.org/officeDocument/2006/customXml" ds:itemID="{81A0600A-6E13-4F8F-BAB0-E8DD8349244A}">
+  <ds:schemaRefs>
+    <ds:schemaRef ds:uri="http://schemas.microsoft.com/office/2006/metadata/properties"/>
+    <ds:schemaRef ds:uri="http://schemas.microsoft.com/office/infopath/2007/PartnerControls"/>
+    <ds:schemaRef ds:uri="0d9007c6-68ca-480f-ba7e-fcbe19d9c428"/>
+  </ds:schemaRefs>
+</ds:datastoreItem>
+</file>
+
 <file path=customXml/itemProps4.xml><?xml version="1.0" encoding="utf-8"?>
-<ds:datastoreItem xmlns:ds="http://schemas.openxmlformats.org/officeDocument/2006/customXml" ds:itemID="{9127F9EA-5423-46DA-8349-76D0A4E2B921}">
+<ds:datastoreItem xmlns:ds="http://schemas.openxmlformats.org/officeDocument/2006/customXml" ds:itemID="{EAC5BE53-3109-461E-8B92-F9681AED1ABB}">
   <ds:schemaRefs>
-    <ds:schemaRef ds:uri="http://schemas.microsoft.com/sharepoint/v3/contenttype/forms"/>
+    <ds:schemaRef ds:uri="http://schemas.openxmlformats.org/officeDocument/2006/bibliography"/>
   </ds:schemaRefs>
 </ds:datastoreItem>
 </file>
</xml_diff>